<commit_message>
Added demo section in classifier.py, and data files.
</commit_message>
<xml_diff>
--- a/SentimentAnalysis/ProjectReport.docx
+++ b/SentimentAnalysis/ProjectReport.docx
@@ -287,8 +287,6 @@
         </w:rPr>
         <w:t>es</w:t>
       </w:r>
-      <w:bookmarkStart w:id="0" w:name="_GoBack"/>
-      <w:bookmarkEnd w:id="0"/>
       <w:r>
         <w:rPr>
           <w:rFonts w:asciiTheme="majorHAnsi" w:hAnsiTheme="majorHAnsi" w:cstheme="majorHAnsi"/>
@@ -965,7 +963,43 @@
           <w:sz w:val="24"/>
           <w:szCs w:val="24"/>
         </w:rPr>
-        <w:t>Loaded data using Pandas.read_data()</w:t>
+        <w:t xml:space="preserve">Loaded data using </w:t>
+      </w:r>
+      <w:proofErr w:type="spellStart"/>
+      <w:r>
+        <w:rPr>
+          <w:rFonts w:asciiTheme="majorHAnsi" w:hAnsiTheme="majorHAnsi" w:cstheme="majorHAnsi"/>
+          <w:sz w:val="24"/>
+          <w:szCs w:val="24"/>
+        </w:rPr>
+        <w:t>Pandas.read_</w:t>
+      </w:r>
+      <w:proofErr w:type="gramStart"/>
+      <w:r>
+        <w:rPr>
+          <w:rFonts w:asciiTheme="majorHAnsi" w:hAnsiTheme="majorHAnsi" w:cstheme="majorHAnsi"/>
+          <w:sz w:val="24"/>
+          <w:szCs w:val="24"/>
+        </w:rPr>
+        <w:t>data</w:t>
+      </w:r>
+      <w:proofErr w:type="spellEnd"/>
+      <w:r>
+        <w:rPr>
+          <w:rFonts w:asciiTheme="majorHAnsi" w:hAnsiTheme="majorHAnsi" w:cstheme="majorHAnsi"/>
+          <w:sz w:val="24"/>
+          <w:szCs w:val="24"/>
+        </w:rPr>
+        <w:t>(</w:t>
+      </w:r>
+      <w:proofErr w:type="gramEnd"/>
+      <w:r>
+        <w:rPr>
+          <w:rFonts w:asciiTheme="majorHAnsi" w:hAnsiTheme="majorHAnsi" w:cstheme="majorHAnsi"/>
+          <w:sz w:val="24"/>
+          <w:szCs w:val="24"/>
+        </w:rPr>
+        <w:t>)</w:t>
       </w:r>
     </w:p>
     <w:p>
@@ -1056,7 +1090,43 @@
           <w:sz w:val="24"/>
           <w:szCs w:val="24"/>
         </w:rPr>
-        <w:t xml:space="preserve"> SnowBall stemmer with stopwords: English.</w:t>
+        <w:t xml:space="preserve"> </w:t>
+      </w:r>
+      <w:proofErr w:type="spellStart"/>
+      <w:r>
+        <w:rPr>
+          <w:rFonts w:asciiTheme="majorHAnsi" w:hAnsiTheme="majorHAnsi" w:cstheme="majorHAnsi"/>
+          <w:sz w:val="24"/>
+          <w:szCs w:val="24"/>
+        </w:rPr>
+        <w:t>SnowBall</w:t>
+      </w:r>
+      <w:proofErr w:type="spellEnd"/>
+      <w:r>
+        <w:rPr>
+          <w:rFonts w:asciiTheme="majorHAnsi" w:hAnsiTheme="majorHAnsi" w:cstheme="majorHAnsi"/>
+          <w:sz w:val="24"/>
+          <w:szCs w:val="24"/>
+        </w:rPr>
+        <w:t xml:space="preserve"> stemmer with </w:t>
+      </w:r>
+      <w:proofErr w:type="spellStart"/>
+      <w:r>
+        <w:rPr>
+          <w:rFonts w:asciiTheme="majorHAnsi" w:hAnsiTheme="majorHAnsi" w:cstheme="majorHAnsi"/>
+          <w:sz w:val="24"/>
+          <w:szCs w:val="24"/>
+        </w:rPr>
+        <w:t>stopwords</w:t>
+      </w:r>
+      <w:proofErr w:type="spellEnd"/>
+      <w:r>
+        <w:rPr>
+          <w:rFonts w:asciiTheme="majorHAnsi" w:hAnsiTheme="majorHAnsi" w:cstheme="majorHAnsi"/>
+          <w:sz w:val="24"/>
+          <w:szCs w:val="24"/>
+        </w:rPr>
+        <w:t>: English.</w:t>
       </w:r>
     </w:p>
     <w:p>
@@ -1146,7 +1216,43 @@
           <w:sz w:val="24"/>
           <w:szCs w:val="24"/>
         </w:rPr>
-        <w:t>Issue with precision_recall_curve() not supporting multiclass.</w:t>
+        <w:t xml:space="preserve">Issue with </w:t>
+      </w:r>
+      <w:proofErr w:type="spellStart"/>
+      <w:r>
+        <w:rPr>
+          <w:rFonts w:asciiTheme="majorHAnsi" w:hAnsiTheme="majorHAnsi" w:cstheme="majorHAnsi"/>
+          <w:sz w:val="24"/>
+          <w:szCs w:val="24"/>
+        </w:rPr>
+        <w:t>precision_recall_</w:t>
+      </w:r>
+      <w:proofErr w:type="gramStart"/>
+      <w:r>
+        <w:rPr>
+          <w:rFonts w:asciiTheme="majorHAnsi" w:hAnsiTheme="majorHAnsi" w:cstheme="majorHAnsi"/>
+          <w:sz w:val="24"/>
+          <w:szCs w:val="24"/>
+        </w:rPr>
+        <w:t>curve</w:t>
+      </w:r>
+      <w:proofErr w:type="spellEnd"/>
+      <w:r>
+        <w:rPr>
+          <w:rFonts w:asciiTheme="majorHAnsi" w:hAnsiTheme="majorHAnsi" w:cstheme="majorHAnsi"/>
+          <w:sz w:val="24"/>
+          <w:szCs w:val="24"/>
+        </w:rPr>
+        <w:t>(</w:t>
+      </w:r>
+      <w:proofErr w:type="gramEnd"/>
+      <w:r>
+        <w:rPr>
+          <w:rFonts w:asciiTheme="majorHAnsi" w:hAnsiTheme="majorHAnsi" w:cstheme="majorHAnsi"/>
+          <w:sz w:val="24"/>
+          <w:szCs w:val="24"/>
+        </w:rPr>
+        <w:t>) not supporting multiclass.</w:t>
       </w:r>
     </w:p>
     <w:p>
@@ -1190,7 +1296,25 @@
           <w:sz w:val="24"/>
           <w:szCs w:val="24"/>
         </w:rPr>
-        <w:t>Used pyplot to write plotting library.</w:t>
+        <w:t xml:space="preserve">Used </w:t>
+      </w:r>
+      <w:proofErr w:type="spellStart"/>
+      <w:r>
+        <w:rPr>
+          <w:rFonts w:asciiTheme="majorHAnsi" w:hAnsiTheme="majorHAnsi" w:cstheme="majorHAnsi"/>
+          <w:sz w:val="24"/>
+          <w:szCs w:val="24"/>
+        </w:rPr>
+        <w:t>pyplot</w:t>
+      </w:r>
+      <w:proofErr w:type="spellEnd"/>
+      <w:r>
+        <w:rPr>
+          <w:rFonts w:asciiTheme="majorHAnsi" w:hAnsiTheme="majorHAnsi" w:cstheme="majorHAnsi"/>
+          <w:sz w:val="24"/>
+          <w:szCs w:val="24"/>
+        </w:rPr>
+        <w:t xml:space="preserve"> to write plotting library.</w:t>
       </w:r>
     </w:p>
     <w:p>
@@ -1259,7 +1383,21 @@
         <w:rPr>
           <w:sz w:val="16"/>
         </w:rPr>
-        <w:t>Accuracy of clf: Linear SVC (F1 score=0.721) = 0.7188208616780045</w:t>
+        <w:t xml:space="preserve">Accuracy of </w:t>
+      </w:r>
+      <w:proofErr w:type="spellStart"/>
+      <w:r>
+        <w:rPr>
+          <w:sz w:val="16"/>
+        </w:rPr>
+        <w:t>clf</w:t>
+      </w:r>
+      <w:proofErr w:type="spellEnd"/>
+      <w:r>
+        <w:rPr>
+          <w:sz w:val="16"/>
+        </w:rPr>
+        <w:t>: Linear SVC (F1 score=0.721) = 0.7188208616780045</w:t>
       </w:r>
     </w:p>
     <w:p>
@@ -1274,19 +1412,61 @@
         <w:rPr>
           <w:sz w:val="16"/>
         </w:rPr>
-        <w:t>Accuracy of clf: NuSVC (F1 score=0.729) = 0.7301587301587301</w:t>
-      </w:r>
+        <w:t xml:space="preserve">Accuracy of </w:t>
+      </w:r>
+      <w:proofErr w:type="spellStart"/>
       <w:r>
         <w:rPr>
           <w:sz w:val="16"/>
         </w:rPr>
+        <w:t>clf</w:t>
+      </w:r>
+      <w:proofErr w:type="spellEnd"/>
+      <w:r>
+        <w:rPr>
+          <w:sz w:val="16"/>
+        </w:rPr>
+        <w:t xml:space="preserve">: </w:t>
+      </w:r>
+      <w:proofErr w:type="spellStart"/>
+      <w:r>
+        <w:rPr>
+          <w:sz w:val="16"/>
+        </w:rPr>
+        <w:t>NuSVC</w:t>
+      </w:r>
+      <w:proofErr w:type="spellEnd"/>
+      <w:r>
+        <w:rPr>
+          <w:sz w:val="16"/>
+        </w:rPr>
+        <w:t xml:space="preserve"> (F1 score=0.729) = 0.7301587301587301</w:t>
+      </w:r>
+      <w:r>
+        <w:rPr>
+          <w:sz w:val="16"/>
+        </w:rPr>
         <w:br/>
       </w:r>
       <w:r>
         <w:rPr>
           <w:sz w:val="16"/>
         </w:rPr>
-        <w:t>Accuracy of clf: Ada Boost (F1 score=0.589) = 0.6009070294784581</w:t>
+        <w:t xml:space="preserve">Accuracy of </w:t>
+      </w:r>
+      <w:proofErr w:type="spellStart"/>
+      <w:r>
+        <w:rPr>
+          <w:sz w:val="16"/>
+        </w:rPr>
+        <w:t>clf</w:t>
+      </w:r>
+      <w:proofErr w:type="spellEnd"/>
+      <w:r>
+        <w:rPr>
+          <w:sz w:val="16"/>
+        </w:rPr>
+        <w:t>: Ada Boost (F1 score=0.589) = 0.6009070294784581</w:t>
       </w:r>
     </w:p>
     <w:p>
@@ -1316,7 +1496,25 @@
           <w:sz w:val="24"/>
           <w:szCs w:val="24"/>
         </w:rPr>
-        <w:t xml:space="preserve">Implemented multiclass Pr/Re </w:t>
+        <w:t xml:space="preserve">Implemented multiclass </w:t>
+      </w:r>
+      <w:proofErr w:type="spellStart"/>
+      <w:r>
+        <w:rPr>
+          <w:rFonts w:asciiTheme="majorHAnsi" w:hAnsiTheme="majorHAnsi" w:cstheme="majorHAnsi"/>
+          <w:sz w:val="24"/>
+          <w:szCs w:val="24"/>
+        </w:rPr>
+        <w:t>Pr</w:t>
+      </w:r>
+      <w:proofErr w:type="spellEnd"/>
+      <w:r>
+        <w:rPr>
+          <w:rFonts w:asciiTheme="majorHAnsi" w:hAnsiTheme="majorHAnsi" w:cstheme="majorHAnsi"/>
+          <w:sz w:val="24"/>
+          <w:szCs w:val="24"/>
+        </w:rPr>
+        <w:t xml:space="preserve">/Re </w:t>
       </w:r>
     </w:p>
     <w:p>
@@ -1338,8 +1536,18 @@
           <w:sz w:val="24"/>
           <w:szCs w:val="24"/>
         </w:rPr>
-        <w:t>Used label binarizer</w:t>
-      </w:r>
+        <w:t xml:space="preserve">Used label </w:t>
+      </w:r>
+      <w:proofErr w:type="spellStart"/>
+      <w:r>
+        <w:rPr>
+          <w:rFonts w:asciiTheme="majorHAnsi" w:hAnsiTheme="majorHAnsi" w:cstheme="majorHAnsi"/>
+          <w:sz w:val="24"/>
+          <w:szCs w:val="24"/>
+        </w:rPr>
+        <w:t>binarizer</w:t>
+      </w:r>
+      <w:proofErr w:type="spellEnd"/>
       <w:r>
         <w:rPr>
           <w:rFonts w:asciiTheme="majorHAnsi" w:hAnsiTheme="majorHAnsi" w:cstheme="majorHAnsi"/>
@@ -1368,7 +1576,25 @@
           <w:sz w:val="24"/>
           <w:szCs w:val="24"/>
         </w:rPr>
-        <w:t>Used OVR with LinearSVC (default params)</w:t>
+        <w:t xml:space="preserve">Used OVR with </w:t>
+      </w:r>
+      <w:proofErr w:type="spellStart"/>
+      <w:r>
+        <w:rPr>
+          <w:rFonts w:asciiTheme="majorHAnsi" w:hAnsiTheme="majorHAnsi" w:cstheme="majorHAnsi"/>
+          <w:sz w:val="24"/>
+          <w:szCs w:val="24"/>
+        </w:rPr>
+        <w:t>LinearSVC</w:t>
+      </w:r>
+      <w:proofErr w:type="spellEnd"/>
+      <w:r>
+        <w:rPr>
+          <w:rFonts w:asciiTheme="majorHAnsi" w:hAnsiTheme="majorHAnsi" w:cstheme="majorHAnsi"/>
+          <w:sz w:val="24"/>
+          <w:szCs w:val="24"/>
+        </w:rPr>
+        <w:t xml:space="preserve"> (default params)</w:t>
       </w:r>
       <w:r>
         <w:rPr>
@@ -1420,7 +1646,25 @@
           <w:sz w:val="24"/>
           <w:szCs w:val="24"/>
         </w:rPr>
-        <w:t>Micro- and macro-averages (for whatever metric) will compute slightly different things, and thus their interpretation differs. A macro-average will compute the metric independently for each class and then take the average (hence treating all classes equally), whereas a micro-average will aggregate the contributions of all classes to compute the average metric. In a multi-class classification setup, micro-average is preferable if you suspect there might be class imbalance (i.e you may have many more examples of one class than of other classes).</w:t>
+        <w:t>Micro- and macro-averages (for whatever metric) will compute slightly different things, and thus their interpretation differs. A macro-average will compute the metric independently for each class and then take the average (hence treating all classes equally), whereas a micro-average will aggregate the contributions of all classes to compute the average metric. In a multi-class classification setup, micro-average is preferable if you suspect there might be class imbalance (</w:t>
+      </w:r>
+      <w:proofErr w:type="spellStart"/>
+      <w:r>
+        <w:rPr>
+          <w:rFonts w:asciiTheme="majorHAnsi" w:hAnsiTheme="majorHAnsi" w:cstheme="majorHAnsi"/>
+          <w:sz w:val="24"/>
+          <w:szCs w:val="24"/>
+        </w:rPr>
+        <w:t>i.e</w:t>
+      </w:r>
+      <w:proofErr w:type="spellEnd"/>
+      <w:r>
+        <w:rPr>
+          <w:rFonts w:asciiTheme="majorHAnsi" w:hAnsiTheme="majorHAnsi" w:cstheme="majorHAnsi"/>
+          <w:sz w:val="24"/>
+          <w:szCs w:val="24"/>
+        </w:rPr>
+        <w:t xml:space="preserve"> you may have many more examples of one class than of other classes).</w:t>
       </w:r>
     </w:p>
     <w:p>
@@ -1526,7 +1770,25 @@
           <w:sz w:val="24"/>
           <w:szCs w:val="24"/>
         </w:rPr>
-        <w:t xml:space="preserve"> with GridSearch.</w:t>
+        <w:t xml:space="preserve"> with </w:t>
+      </w:r>
+      <w:proofErr w:type="spellStart"/>
+      <w:r>
+        <w:rPr>
+          <w:rFonts w:asciiTheme="majorHAnsi" w:hAnsiTheme="majorHAnsi" w:cstheme="majorHAnsi"/>
+          <w:sz w:val="24"/>
+          <w:szCs w:val="24"/>
+        </w:rPr>
+        <w:t>GridSearch</w:t>
+      </w:r>
+      <w:proofErr w:type="spellEnd"/>
+      <w:r>
+        <w:rPr>
+          <w:rFonts w:asciiTheme="majorHAnsi" w:hAnsiTheme="majorHAnsi" w:cstheme="majorHAnsi"/>
+          <w:sz w:val="24"/>
+          <w:szCs w:val="24"/>
+        </w:rPr>
+        <w:t>.</w:t>
       </w:r>
     </w:p>
     <w:p>
@@ -1841,7 +2103,21 @@
                               <w:rPr>
                                 <w:b/>
                               </w:rPr>
-                              <w:t>OVR LinearSVC (F1 score=0.725, Accuracy=0.6644)</w:t>
+                              <w:t xml:space="preserve">OVR </w:t>
+                            </w:r>
+                            <w:proofErr w:type="spellStart"/>
+                            <w:r>
+                              <w:rPr>
+                                <w:b/>
+                              </w:rPr>
+                              <w:t>LinearSVC</w:t>
+                            </w:r>
+                            <w:proofErr w:type="spellEnd"/>
+                            <w:r>
+                              <w:rPr>
+                                <w:b/>
+                              </w:rPr>
+                              <w:t xml:space="preserve"> (F1 score=0.725, Accuracy=0.6644)</w:t>
                             </w:r>
                             <w:r>
                               <w:rPr>
@@ -1856,7 +2132,21 @@
                               <w:rPr>
                                 <w:b/>
                               </w:rPr>
-                              <w:t>OVR LinearSVC (F1 score=0.719, Accuracy=0.6667)</w:t>
+                              <w:t xml:space="preserve">OVR </w:t>
+                            </w:r>
+                            <w:proofErr w:type="spellStart"/>
+                            <w:r>
+                              <w:rPr>
+                                <w:b/>
+                              </w:rPr>
+                              <w:t>LinearSVC</w:t>
+                            </w:r>
+                            <w:proofErr w:type="spellEnd"/>
+                            <w:r>
+                              <w:rPr>
+                                <w:b/>
+                              </w:rPr>
+                              <w:t xml:space="preserve"> (F1 score=0.719, Accuracy=0.6667)</w:t>
                             </w:r>
                           </w:p>
                           <w:p>
@@ -2248,7 +2538,21 @@
         <w:rPr>
           <w:b/>
         </w:rPr>
-        <w:t>OVR LinearSVC (F1 score=0.725, Accuracy=0.6907)</w:t>
+        <w:t xml:space="preserve">OVR </w:t>
+      </w:r>
+      <w:proofErr w:type="spellStart"/>
+      <w:r>
+        <w:rPr>
+          <w:b/>
+        </w:rPr>
+        <w:t>LinearSVC</w:t>
+      </w:r>
+      <w:proofErr w:type="spellEnd"/>
+      <w:r>
+        <w:rPr>
+          <w:b/>
+        </w:rPr>
+        <w:t xml:space="preserve"> (F1 score=0.725, Accuracy=0.6907)</w:t>
       </w:r>
     </w:p>
     <w:p>
@@ -2628,7 +2932,25 @@
           <w:sz w:val="24"/>
           <w:szCs w:val="24"/>
         </w:rPr>
-        <w:t>Evaluation results using RBF SVM with GridSearch (Data 2):</w:t>
+        <w:t xml:space="preserve">Evaluation results using RBF SVM with </w:t>
+      </w:r>
+      <w:proofErr w:type="spellStart"/>
+      <w:r>
+        <w:rPr>
+          <w:rFonts w:asciiTheme="majorHAnsi" w:hAnsiTheme="majorHAnsi" w:cstheme="majorHAnsi"/>
+          <w:sz w:val="24"/>
+          <w:szCs w:val="24"/>
+        </w:rPr>
+        <w:t>GridSearch</w:t>
+      </w:r>
+      <w:proofErr w:type="spellEnd"/>
+      <w:r>
+        <w:rPr>
+          <w:rFonts w:asciiTheme="majorHAnsi" w:hAnsiTheme="majorHAnsi" w:cstheme="majorHAnsi"/>
+          <w:sz w:val="24"/>
+          <w:szCs w:val="24"/>
+        </w:rPr>
+        <w:t xml:space="preserve"> (Data 2):</w:t>
       </w:r>
     </w:p>
     <w:p>
@@ -2696,7 +3018,27 @@
           <w:sz w:val="24"/>
           <w:szCs w:val="24"/>
         </w:rPr>
-        <w:t>SVC with RBF and GridSearchCV (F1 score=0.725, Accuracy=0.6782)</w:t>
+        <w:t xml:space="preserve">SVC with RBF and </w:t>
+      </w:r>
+      <w:proofErr w:type="spellStart"/>
+      <w:r>
+        <w:rPr>
+          <w:rFonts w:asciiTheme="majorHAnsi" w:hAnsiTheme="majorHAnsi" w:cstheme="majorHAnsi"/>
+          <w:b/>
+          <w:sz w:val="24"/>
+          <w:szCs w:val="24"/>
+        </w:rPr>
+        <w:t>GridSearchCV</w:t>
+      </w:r>
+      <w:proofErr w:type="spellEnd"/>
+      <w:r>
+        <w:rPr>
+          <w:rFonts w:asciiTheme="majorHAnsi" w:hAnsiTheme="majorHAnsi" w:cstheme="majorHAnsi"/>
+          <w:b/>
+          <w:sz w:val="24"/>
+          <w:szCs w:val="24"/>
+        </w:rPr>
+        <w:t xml:space="preserve"> (F1 score=0.725, Accuracy=0.6782)</w:t>
       </w:r>
       <w:r>
         <w:rPr>
@@ -2755,7 +3097,25 @@
           <w:sz w:val="24"/>
           <w:szCs w:val="24"/>
         </w:rPr>
-        <w:t>Using 5-Fold CV (GridSearchCV) with SVM poly kernel and OVR multiclass discrimination.</w:t>
+        <w:t>Using 5-Fold CV (</w:t>
+      </w:r>
+      <w:proofErr w:type="spellStart"/>
+      <w:r>
+        <w:rPr>
+          <w:rFonts w:asciiTheme="majorHAnsi" w:hAnsiTheme="majorHAnsi" w:cstheme="majorHAnsi"/>
+          <w:sz w:val="24"/>
+          <w:szCs w:val="24"/>
+        </w:rPr>
+        <w:t>GridSearchCV</w:t>
+      </w:r>
+      <w:proofErr w:type="spellEnd"/>
+      <w:r>
+        <w:rPr>
+          <w:rFonts w:asciiTheme="majorHAnsi" w:hAnsiTheme="majorHAnsi" w:cstheme="majorHAnsi"/>
+          <w:sz w:val="24"/>
+          <w:szCs w:val="24"/>
+        </w:rPr>
+        <w:t>) with SVM poly kernel and OVR multiclass discrimination.</w:t>
       </w:r>
     </w:p>
     <w:p>
@@ -2868,7 +3228,27 @@
           <w:sz w:val="24"/>
           <w:szCs w:val="24"/>
         </w:rPr>
-        <w:t>poly SVM with OVR and GridSearchCV (F1 score=0.675, Accuracy=0.6366)</w:t>
+        <w:t xml:space="preserve">poly SVM with OVR and </w:t>
+      </w:r>
+      <w:proofErr w:type="spellStart"/>
+      <w:r>
+        <w:rPr>
+          <w:rFonts w:asciiTheme="majorHAnsi" w:hAnsiTheme="majorHAnsi" w:cstheme="majorHAnsi"/>
+          <w:b/>
+          <w:sz w:val="24"/>
+          <w:szCs w:val="24"/>
+        </w:rPr>
+        <w:t>GridSearchCV</w:t>
+      </w:r>
+      <w:proofErr w:type="spellEnd"/>
+      <w:r>
+        <w:rPr>
+          <w:rFonts w:asciiTheme="majorHAnsi" w:hAnsiTheme="majorHAnsi" w:cstheme="majorHAnsi"/>
+          <w:b/>
+          <w:sz w:val="24"/>
+          <w:szCs w:val="24"/>
+        </w:rPr>
+        <w:t xml:space="preserve"> (F1 score=0.675, Accuracy=0.6366)</w:t>
       </w:r>
     </w:p>
     <w:p>
@@ -2918,7 +3298,25 @@
           <w:sz w:val="24"/>
           <w:szCs w:val="24"/>
         </w:rPr>
-        <w:t>Using 5-Fold CV (GridSearchCV) with Linear SVM and OVR multiclass discrimination.</w:t>
+        <w:t>Using 5-Fold CV (</w:t>
+      </w:r>
+      <w:proofErr w:type="spellStart"/>
+      <w:r>
+        <w:rPr>
+          <w:rFonts w:asciiTheme="majorHAnsi" w:hAnsiTheme="majorHAnsi" w:cstheme="majorHAnsi"/>
+          <w:sz w:val="24"/>
+          <w:szCs w:val="24"/>
+        </w:rPr>
+        <w:t>GridSearchCV</w:t>
+      </w:r>
+      <w:proofErr w:type="spellEnd"/>
+      <w:r>
+        <w:rPr>
+          <w:rFonts w:asciiTheme="majorHAnsi" w:hAnsiTheme="majorHAnsi" w:cstheme="majorHAnsi"/>
+          <w:sz w:val="24"/>
+          <w:szCs w:val="24"/>
+        </w:rPr>
+        <w:t>) with Linear SVM and OVR multiclass discrimination.</w:t>
       </w:r>
       <w:r>
         <w:rPr>
@@ -2927,7 +3325,25 @@
           <w:szCs w:val="24"/>
         </w:rPr>
         <w:br/>
-        <w:t>Linear SVM with OVR and GridSearchCV=5 (F1 score=0.717, Accuracy=0.6436)</w:t>
+        <w:t xml:space="preserve">Linear SVM with OVR and </w:t>
+      </w:r>
+      <w:proofErr w:type="spellStart"/>
+      <w:r>
+        <w:rPr>
+          <w:rFonts w:asciiTheme="majorHAnsi" w:hAnsiTheme="majorHAnsi" w:cstheme="majorHAnsi"/>
+          <w:sz w:val="24"/>
+          <w:szCs w:val="24"/>
+        </w:rPr>
+        <w:t>GridSearchCV</w:t>
+      </w:r>
+      <w:proofErr w:type="spellEnd"/>
+      <w:r>
+        <w:rPr>
+          <w:rFonts w:asciiTheme="majorHAnsi" w:hAnsiTheme="majorHAnsi" w:cstheme="majorHAnsi"/>
+          <w:sz w:val="24"/>
+          <w:szCs w:val="24"/>
+        </w:rPr>
+        <w:t>=5 (F1 score=0.717, Accuracy=0.6436)</w:t>
       </w:r>
       <w:r>
         <w:rPr>
@@ -3028,6 +3444,7 @@
         </w:rPr>
         <w:t xml:space="preserve"> NLTK (Stanford </w:t>
       </w:r>
+      <w:proofErr w:type="spellStart"/>
       <w:r>
         <w:rPr>
           <w:rFonts w:asciiTheme="majorHAnsi" w:hAnsiTheme="majorHAnsi" w:cstheme="majorHAnsi"/>
@@ -3042,7 +3459,16 @@
           <w:sz w:val="24"/>
           <w:szCs w:val="24"/>
         </w:rPr>
-        <w:t>NLP parser)</w:t>
+        <w:t>NLP</w:t>
+      </w:r>
+      <w:proofErr w:type="spellEnd"/>
+      <w:r>
+        <w:rPr>
+          <w:rFonts w:asciiTheme="majorHAnsi" w:hAnsiTheme="majorHAnsi" w:cstheme="majorHAnsi"/>
+          <w:sz w:val="24"/>
+          <w:szCs w:val="24"/>
+        </w:rPr>
+        <w:t xml:space="preserve"> parser)</w:t>
       </w:r>
     </w:p>
     <w:p>
@@ -3064,31 +3490,9 @@
           <w:sz w:val="24"/>
           <w:szCs w:val="24"/>
         </w:rPr>
+        <w:lastRenderedPageBreak/>
         <w:t>Parsed recursive dependencies using scoped dependency-type list.</w:t>
       </w:r>
-    </w:p>
-    <w:p>
-      <w:pPr>
-        <w:pStyle w:val="ListParagraph"/>
-        <w:numPr>
-          <w:ilvl w:val="1"/>
-          <w:numId w:val="3"/>
-        </w:numPr>
-        <w:rPr>
-          <w:rFonts w:asciiTheme="majorHAnsi" w:hAnsiTheme="majorHAnsi" w:cstheme="majorHAnsi"/>
-          <w:sz w:val="24"/>
-          <w:szCs w:val="24"/>
-        </w:rPr>
-      </w:pPr>
-      <w:r>
-        <w:rPr>
-          <w:rFonts w:asciiTheme="majorHAnsi" w:hAnsiTheme="majorHAnsi" w:cstheme="majorHAnsi"/>
-          <w:sz w:val="24"/>
-          <w:szCs w:val="24"/>
-        </w:rPr>
-        <w:lastRenderedPageBreak/>
-        <w:t>First o/p</w:t>
-      </w:r>
       <w:r>
         <w:rPr>
           <w:rFonts w:asciiTheme="majorHAnsi" w:hAnsiTheme="majorHAnsi" w:cstheme="majorHAnsi"/>
@@ -3096,6 +3500,7 @@
           <w:szCs w:val="24"/>
         </w:rPr>
         <w:br/>
+        <w:t>Following visualization presents an overview of dependency parsing using one of the training examples.</w:t>
       </w:r>
     </w:p>
     <w:p>
@@ -3111,10 +3516,10 @@
           <w:noProof/>
         </w:rPr>
         <w:drawing>
-          <wp:inline distT="0" distB="0" distL="0" distR="0" wp14:anchorId="6C2EE4EC" wp14:editId="5E1132AF">
-            <wp:extent cx="6172196" cy="1234440"/>
-            <wp:effectExtent l="0" t="0" r="635" b="3810"/>
-            <wp:docPr id="13" name="Picture 13"/>
+          <wp:inline distT="0" distB="0" distL="0" distR="0" wp14:anchorId="2109B70F" wp14:editId="06595F22">
+            <wp:extent cx="5943600" cy="3856990"/>
+            <wp:effectExtent l="0" t="0" r="0" b="0"/>
+            <wp:docPr id="4" name="Picture 4"/>
             <wp:cNvGraphicFramePr>
               <a:graphicFrameLocks xmlns:a="http://schemas.openxmlformats.org/drawingml/2006/main" noChangeAspect="1"/>
             </wp:cNvGraphicFramePr>
@@ -3134,7 +3539,7 @@
                   <pic:spPr>
                     <a:xfrm>
                       <a:off x="0" y="0"/>
-                      <a:ext cx="6402209" cy="1280443"/>
+                      <a:ext cx="5943600" cy="3856990"/>
                     </a:xfrm>
                     <a:prstGeom prst="rect">
                       <a:avLst/>
@@ -3146,14 +3551,6 @@
           </wp:inline>
         </w:drawing>
       </w:r>
-      <w:r>
-        <w:rPr>
-          <w:rFonts w:asciiTheme="majorHAnsi" w:hAnsiTheme="majorHAnsi" w:cstheme="majorHAnsi"/>
-          <w:sz w:val="24"/>
-          <w:szCs w:val="24"/>
-        </w:rPr>
-        <w:br/>
-      </w:r>
     </w:p>
     <w:p>
       <w:pPr>
@@ -3174,7 +3571,7 @@
           <w:sz w:val="24"/>
           <w:szCs w:val="24"/>
         </w:rPr>
-        <w:t>Further scoped to extract pos - adjectives and nouns. Excluded stop-words.</w:t>
+        <w:t>First o/p</w:t>
       </w:r>
       <w:r>
         <w:rPr>
@@ -3183,15 +3580,6 @@
           <w:szCs w:val="24"/>
         </w:rPr>
         <w:br/>
-        <w:t>o/p</w:t>
-      </w:r>
-      <w:r>
-        <w:rPr>
-          <w:rFonts w:asciiTheme="majorHAnsi" w:hAnsiTheme="majorHAnsi" w:cstheme="majorHAnsi"/>
-          <w:sz w:val="24"/>
-          <w:szCs w:val="24"/>
-        </w:rPr>
-        <w:t xml:space="preserve"> (data 1 vs 2)</w:t>
       </w:r>
     </w:p>
     <w:p>
@@ -3207,10 +3595,10 @@
           <w:noProof/>
         </w:rPr>
         <w:drawing>
-          <wp:inline distT="0" distB="0" distL="0" distR="0" wp14:anchorId="54D254A4" wp14:editId="2405F517">
-            <wp:extent cx="6225540" cy="1973415"/>
-            <wp:effectExtent l="0" t="0" r="3810" b="8255"/>
-            <wp:docPr id="14" name="Picture 14"/>
+          <wp:inline distT="0" distB="0" distL="0" distR="0" wp14:anchorId="6C2EE4EC" wp14:editId="5E1132AF">
+            <wp:extent cx="6172196" cy="1234440"/>
+            <wp:effectExtent l="0" t="0" r="635" b="3810"/>
+            <wp:docPr id="13" name="Picture 13"/>
             <wp:cNvGraphicFramePr>
               <a:graphicFrameLocks xmlns:a="http://schemas.openxmlformats.org/drawingml/2006/main" noChangeAspect="1"/>
             </wp:cNvGraphicFramePr>
@@ -3230,7 +3618,7 @@
                   <pic:spPr>
                     <a:xfrm>
                       <a:off x="0" y="0"/>
-                      <a:ext cx="6343570" cy="2010829"/>
+                      <a:ext cx="6402209" cy="1280443"/>
                     </a:xfrm>
                     <a:prstGeom prst="rect">
                       <a:avLst/>
@@ -3250,6 +3638,28 @@
         </w:rPr>
         <w:br/>
       </w:r>
+    </w:p>
+    <w:p>
+      <w:pPr>
+        <w:pStyle w:val="ListParagraph"/>
+        <w:numPr>
+          <w:ilvl w:val="1"/>
+          <w:numId w:val="3"/>
+        </w:numPr>
+        <w:rPr>
+          <w:rFonts w:asciiTheme="majorHAnsi" w:hAnsiTheme="majorHAnsi" w:cstheme="majorHAnsi"/>
+          <w:sz w:val="24"/>
+          <w:szCs w:val="24"/>
+        </w:rPr>
+      </w:pPr>
+      <w:r>
+        <w:rPr>
+          <w:rFonts w:asciiTheme="majorHAnsi" w:hAnsiTheme="majorHAnsi" w:cstheme="majorHAnsi"/>
+          <w:sz w:val="24"/>
+          <w:szCs w:val="24"/>
+        </w:rPr>
+        <w:t>Further scoped to extract pos - adjectives and nouns. Excluded stop-words.</w:t>
+      </w:r>
       <w:r>
         <w:rPr>
           <w:rFonts w:asciiTheme="majorHAnsi" w:hAnsiTheme="majorHAnsi" w:cstheme="majorHAnsi"/>
@@ -3257,16 +3667,37 @@
           <w:szCs w:val="24"/>
         </w:rPr>
         <w:br/>
-      </w:r>
+        <w:t>o/p</w:t>
+      </w:r>
+      <w:r>
+        <w:rPr>
+          <w:rFonts w:asciiTheme="majorHAnsi" w:hAnsiTheme="majorHAnsi" w:cstheme="majorHAnsi"/>
+          <w:sz w:val="24"/>
+          <w:szCs w:val="24"/>
+        </w:rPr>
+        <w:t xml:space="preserve"> (data 1 vs 2)</w:t>
+      </w:r>
+      <w:bookmarkStart w:id="0" w:name="_GoBack"/>
+      <w:bookmarkEnd w:id="0"/>
+    </w:p>
+    <w:p>
+      <w:pPr>
+        <w:rPr>
+          <w:rFonts w:asciiTheme="majorHAnsi" w:hAnsiTheme="majorHAnsi" w:cstheme="majorHAnsi"/>
+          <w:sz w:val="24"/>
+          <w:szCs w:val="24"/>
+        </w:rPr>
+      </w:pPr>
       <w:r>
         <w:rPr>
           <w:noProof/>
         </w:rPr>
+        <w:lastRenderedPageBreak/>
         <w:drawing>
-          <wp:inline distT="0" distB="0" distL="0" distR="0" wp14:anchorId="13984136" wp14:editId="530A5D87">
-            <wp:extent cx="6228891" cy="1996440"/>
-            <wp:effectExtent l="0" t="0" r="635" b="3810"/>
-            <wp:docPr id="15" name="Picture 15"/>
+          <wp:inline distT="0" distB="0" distL="0" distR="0" wp14:anchorId="54D254A4" wp14:editId="2405F517">
+            <wp:extent cx="6225540" cy="1973415"/>
+            <wp:effectExtent l="0" t="0" r="3810" b="8255"/>
+            <wp:docPr id="14" name="Picture 14"/>
             <wp:cNvGraphicFramePr>
               <a:graphicFrameLocks xmlns:a="http://schemas.openxmlformats.org/drawingml/2006/main" noChangeAspect="1"/>
             </wp:cNvGraphicFramePr>
@@ -3286,7 +3717,7 @@
                   <pic:spPr>
                     <a:xfrm>
                       <a:off x="0" y="0"/>
-                      <a:ext cx="6298425" cy="2018727"/>
+                      <a:ext cx="6343570" cy="2010829"/>
                     </a:xfrm>
                     <a:prstGeom prst="rect">
                       <a:avLst/>
@@ -3306,252 +3737,23 @@
         </w:rPr>
         <w:br/>
       </w:r>
-    </w:p>
-    <w:p>
-      <w:pPr>
-        <w:pStyle w:val="ListParagraph"/>
-        <w:numPr>
-          <w:ilvl w:val="0"/>
-          <w:numId w:val="3"/>
-        </w:numPr>
-        <w:rPr>
-          <w:rFonts w:asciiTheme="majorHAnsi" w:hAnsiTheme="majorHAnsi" w:cstheme="majorHAnsi"/>
-          <w:b/>
-          <w:sz w:val="24"/>
-          <w:szCs w:val="24"/>
-        </w:rPr>
-      </w:pPr>
-      <w:r>
-        <w:rPr>
-          <w:rFonts w:asciiTheme="majorHAnsi" w:hAnsiTheme="majorHAnsi" w:cstheme="majorHAnsi"/>
-          <w:sz w:val="24"/>
-          <w:szCs w:val="24"/>
-        </w:rPr>
-        <w:t xml:space="preserve">Using </w:t>
-      </w:r>
-      <w:r>
-        <w:rPr>
-          <w:rFonts w:asciiTheme="majorHAnsi" w:hAnsiTheme="majorHAnsi" w:cstheme="majorHAnsi"/>
-          <w:sz w:val="24"/>
-          <w:szCs w:val="24"/>
-        </w:rPr>
-        <w:t>a different</w:t>
-      </w:r>
-      <w:r>
-        <w:rPr>
-          <w:rFonts w:asciiTheme="majorHAnsi" w:hAnsiTheme="majorHAnsi" w:cstheme="majorHAnsi"/>
-          <w:sz w:val="24"/>
-          <w:szCs w:val="24"/>
-        </w:rPr>
-        <w:t xml:space="preserve"> text processing strategy: </w:t>
-      </w:r>
-      <w:r>
-        <w:rPr>
-          <w:rFonts w:asciiTheme="majorHAnsi" w:hAnsiTheme="majorHAnsi" w:cstheme="majorHAnsi"/>
-          <w:b/>
-          <w:sz w:val="24"/>
-          <w:szCs w:val="24"/>
-        </w:rPr>
-        <w:t>Document-&gt;Sentences-&gt;Tokens-&gt;POS-&gt;Lemmas</w:t>
-      </w:r>
-    </w:p>
-    <w:p>
-      <w:pPr>
-        <w:pStyle w:val="ListParagraph"/>
-        <w:numPr>
-          <w:ilvl w:val="1"/>
-          <w:numId w:val="3"/>
-        </w:numPr>
-        <w:rPr>
-          <w:rFonts w:asciiTheme="majorHAnsi" w:hAnsiTheme="majorHAnsi" w:cstheme="majorHAnsi"/>
-          <w:sz w:val="24"/>
-          <w:szCs w:val="24"/>
-        </w:rPr>
-      </w:pPr>
-      <w:r>
-        <w:rPr>
-          <w:rFonts w:asciiTheme="majorHAnsi" w:hAnsiTheme="majorHAnsi" w:cstheme="majorHAnsi"/>
-          <w:sz w:val="24"/>
-          <w:szCs w:val="24"/>
-        </w:rPr>
-        <w:t xml:space="preserve">Used </w:t>
-      </w:r>
-      <w:r>
-        <w:rPr>
-          <w:rFonts w:asciiTheme="majorHAnsi" w:hAnsiTheme="majorHAnsi" w:cstheme="majorHAnsi"/>
-          <w:b/>
-          <w:sz w:val="24"/>
-          <w:szCs w:val="24"/>
-        </w:rPr>
-        <w:t xml:space="preserve">NLTK </w:t>
-      </w:r>
-      <w:r>
-        <w:rPr>
-          <w:rFonts w:asciiTheme="majorHAnsi" w:hAnsiTheme="majorHAnsi" w:cstheme="majorHAnsi"/>
-          <w:b/>
-          <w:sz w:val="24"/>
-          <w:szCs w:val="24"/>
-        </w:rPr>
-        <w:t>POS</w:t>
-      </w:r>
-      <w:r>
-        <w:rPr>
-          <w:rFonts w:asciiTheme="majorHAnsi" w:hAnsiTheme="majorHAnsi" w:cstheme="majorHAnsi"/>
-          <w:b/>
-          <w:sz w:val="24"/>
-          <w:szCs w:val="24"/>
-        </w:rPr>
-        <w:t>-</w:t>
-      </w:r>
-      <w:r>
-        <w:rPr>
-          <w:rFonts w:asciiTheme="majorHAnsi" w:hAnsiTheme="majorHAnsi" w:cstheme="majorHAnsi"/>
-          <w:b/>
-          <w:sz w:val="24"/>
-          <w:szCs w:val="24"/>
-        </w:rPr>
-        <w:t>Tagger</w:t>
-      </w:r>
-      <w:r>
-        <w:rPr>
-          <w:rFonts w:asciiTheme="majorHAnsi" w:hAnsiTheme="majorHAnsi" w:cstheme="majorHAnsi"/>
-          <w:b/>
-          <w:sz w:val="24"/>
-          <w:szCs w:val="24"/>
-        </w:rPr>
-        <w:t xml:space="preserve"> </w:t>
-      </w:r>
-      <w:r>
-        <w:rPr>
-          <w:rFonts w:asciiTheme="majorHAnsi" w:hAnsiTheme="majorHAnsi" w:cstheme="majorHAnsi"/>
-          <w:sz w:val="24"/>
-          <w:szCs w:val="24"/>
-        </w:rPr>
-        <w:t>and</w:t>
-      </w:r>
-      <w:r>
-        <w:rPr>
-          <w:rFonts w:asciiTheme="majorHAnsi" w:hAnsiTheme="majorHAnsi" w:cstheme="majorHAnsi"/>
-          <w:b/>
-          <w:sz w:val="24"/>
-          <w:szCs w:val="24"/>
-        </w:rPr>
-        <w:t xml:space="preserve"> </w:t>
-      </w:r>
-      <w:r>
-        <w:rPr>
-          <w:rFonts w:asciiTheme="majorHAnsi" w:hAnsiTheme="majorHAnsi" w:cstheme="majorHAnsi"/>
-          <w:b/>
-          <w:sz w:val="24"/>
-          <w:szCs w:val="24"/>
-        </w:rPr>
-        <w:t>L</w:t>
-      </w:r>
-      <w:r>
-        <w:rPr>
-          <w:rFonts w:asciiTheme="majorHAnsi" w:hAnsiTheme="majorHAnsi" w:cstheme="majorHAnsi"/>
-          <w:b/>
-          <w:sz w:val="24"/>
-          <w:szCs w:val="24"/>
-        </w:rPr>
-        <w:t>emmatizer</w:t>
-      </w:r>
-    </w:p>
-    <w:p>
-      <w:pPr>
-        <w:pStyle w:val="ListParagraph"/>
-        <w:numPr>
-          <w:ilvl w:val="0"/>
-          <w:numId w:val="3"/>
-        </w:numPr>
-        <w:rPr>
-          <w:rFonts w:asciiTheme="majorHAnsi" w:hAnsiTheme="majorHAnsi" w:cstheme="majorHAnsi"/>
-          <w:sz w:val="24"/>
-          <w:szCs w:val="24"/>
-        </w:rPr>
-      </w:pPr>
-      <w:r>
-        <w:rPr>
-          <w:rFonts w:asciiTheme="majorHAnsi" w:hAnsiTheme="majorHAnsi" w:cstheme="majorHAnsi"/>
-          <w:sz w:val="24"/>
-          <w:szCs w:val="24"/>
-        </w:rPr>
-        <w:t>Results</w:t>
-      </w:r>
-      <w:r>
-        <w:rPr>
-          <w:rFonts w:asciiTheme="majorHAnsi" w:hAnsiTheme="majorHAnsi" w:cstheme="majorHAnsi"/>
-          <w:sz w:val="24"/>
-          <w:szCs w:val="24"/>
-        </w:rPr>
-        <w:t xml:space="preserve"> (data 1 vs 2)</w:t>
-      </w:r>
-      <w:r>
-        <w:rPr>
-          <w:rFonts w:asciiTheme="majorHAnsi" w:hAnsiTheme="majorHAnsi" w:cstheme="majorHAnsi"/>
-          <w:sz w:val="24"/>
-          <w:szCs w:val="24"/>
-        </w:rPr>
-        <w:t>:</w:t>
-      </w:r>
-    </w:p>
-    <w:p>
-      <w:pPr>
-        <w:pStyle w:val="ListParagraph"/>
-        <w:numPr>
-          <w:ilvl w:val="1"/>
-          <w:numId w:val="3"/>
-        </w:numPr>
-        <w:rPr>
-          <w:rFonts w:asciiTheme="majorHAnsi" w:hAnsiTheme="majorHAnsi" w:cstheme="majorHAnsi"/>
-          <w:sz w:val="24"/>
-          <w:szCs w:val="24"/>
-        </w:rPr>
-      </w:pPr>
-      <w:r>
-        <w:rPr>
-          <w:rFonts w:asciiTheme="majorHAnsi" w:hAnsiTheme="majorHAnsi" w:cstheme="majorHAnsi"/>
-          <w:sz w:val="24"/>
-          <w:szCs w:val="24"/>
-        </w:rPr>
-        <w:t xml:space="preserve">Data1: </w:t>
-      </w:r>
-      <w:r>
-        <w:rPr>
-          <w:rFonts w:asciiTheme="majorHAnsi" w:hAnsiTheme="majorHAnsi" w:cstheme="majorHAnsi"/>
-          <w:b/>
-          <w:sz w:val="24"/>
-          <w:szCs w:val="24"/>
-        </w:rPr>
-        <w:t>Accuracy 74%, using LinearSVC</w:t>
-      </w:r>
-      <w:r>
-        <w:rPr>
-          <w:rFonts w:asciiTheme="majorHAnsi" w:hAnsiTheme="majorHAnsi" w:cstheme="majorHAnsi"/>
-          <w:sz w:val="24"/>
-          <w:szCs w:val="24"/>
-        </w:rPr>
-        <w:t xml:space="preserve"> and BernoulliNB.</w:t>
-      </w:r>
-    </w:p>
-    <w:p>
-      <w:pPr>
-        <w:rPr>
-          <w:rFonts w:asciiTheme="majorHAnsi" w:hAnsiTheme="majorHAnsi" w:cstheme="majorHAnsi"/>
-          <w:sz w:val="24"/>
-          <w:szCs w:val="24"/>
-        </w:rPr>
-      </w:pPr>
+      <w:r>
+        <w:rPr>
+          <w:rFonts w:asciiTheme="majorHAnsi" w:hAnsiTheme="majorHAnsi" w:cstheme="majorHAnsi"/>
+          <w:sz w:val="24"/>
+          <w:szCs w:val="24"/>
+        </w:rPr>
+        <w:br/>
+      </w:r>
       <w:r>
         <w:rPr>
           <w:noProof/>
         </w:rPr>
-        <w:lastRenderedPageBreak/>
         <w:drawing>
-          <wp:inline distT="0" distB="0" distL="0" distR="0" wp14:anchorId="4FB2E4A0" wp14:editId="1CF9AD23">
-            <wp:extent cx="6362565" cy="1706880"/>
-            <wp:effectExtent l="0" t="0" r="635" b="7620"/>
-            <wp:docPr id="16" name="Picture 16"/>
+          <wp:inline distT="0" distB="0" distL="0" distR="0" wp14:anchorId="13984136" wp14:editId="530A5D87">
+            <wp:extent cx="6228891" cy="1996440"/>
+            <wp:effectExtent l="0" t="0" r="635" b="3810"/>
+            <wp:docPr id="15" name="Picture 15"/>
             <wp:cNvGraphicFramePr>
               <a:graphicFrameLocks xmlns:a="http://schemas.openxmlformats.org/drawingml/2006/main" noChangeAspect="1"/>
             </wp:cNvGraphicFramePr>
@@ -3571,7 +3773,7 @@
                   <pic:spPr>
                     <a:xfrm>
                       <a:off x="0" y="0"/>
-                      <a:ext cx="6443647" cy="1728632"/>
+                      <a:ext cx="6298425" cy="2018727"/>
                     </a:xfrm>
                     <a:prstGeom prst="rect">
                       <a:avLst/>
@@ -3589,15 +3791,55 @@
           <w:sz w:val="24"/>
           <w:szCs w:val="24"/>
         </w:rPr>
-        <w:t xml:space="preserve"> </w:t>
-      </w:r>
-      <w:r>
-        <w:rPr>
-          <w:rFonts w:asciiTheme="majorHAnsi" w:hAnsiTheme="majorHAnsi" w:cstheme="majorHAnsi"/>
-          <w:sz w:val="24"/>
-          <w:szCs w:val="24"/>
-        </w:rPr>
         <w:br/>
+      </w:r>
+    </w:p>
+    <w:p>
+      <w:pPr>
+        <w:pStyle w:val="ListParagraph"/>
+        <w:numPr>
+          <w:ilvl w:val="0"/>
+          <w:numId w:val="3"/>
+        </w:numPr>
+        <w:rPr>
+          <w:rFonts w:asciiTheme="majorHAnsi" w:hAnsiTheme="majorHAnsi" w:cstheme="majorHAnsi"/>
+          <w:b/>
+          <w:sz w:val="24"/>
+          <w:szCs w:val="24"/>
+        </w:rPr>
+      </w:pPr>
+      <w:r>
+        <w:rPr>
+          <w:rFonts w:asciiTheme="majorHAnsi" w:hAnsiTheme="majorHAnsi" w:cstheme="majorHAnsi"/>
+          <w:sz w:val="24"/>
+          <w:szCs w:val="24"/>
+        </w:rPr>
+        <w:t xml:space="preserve">Using </w:t>
+      </w:r>
+      <w:r>
+        <w:rPr>
+          <w:rFonts w:asciiTheme="majorHAnsi" w:hAnsiTheme="majorHAnsi" w:cstheme="majorHAnsi"/>
+          <w:sz w:val="24"/>
+          <w:szCs w:val="24"/>
+        </w:rPr>
+        <w:t>a different</w:t>
+      </w:r>
+      <w:r>
+        <w:rPr>
+          <w:rFonts w:asciiTheme="majorHAnsi" w:hAnsiTheme="majorHAnsi" w:cstheme="majorHAnsi"/>
+          <w:sz w:val="24"/>
+          <w:szCs w:val="24"/>
+        </w:rPr>
+        <w:t xml:space="preserve"> text processing strategy: </w:t>
+      </w:r>
+      <w:r>
+        <w:rPr>
+          <w:rFonts w:asciiTheme="majorHAnsi" w:hAnsiTheme="majorHAnsi" w:cstheme="majorHAnsi"/>
+          <w:b/>
+          <w:sz w:val="24"/>
+          <w:szCs w:val="24"/>
+        </w:rPr>
+        <w:t>Document-&gt;Sentences-&gt;Tokens-&gt;POS-&gt;Lemmas</w:t>
       </w:r>
     </w:p>
     <w:p>
@@ -3619,7 +3861,195 @@
           <w:sz w:val="24"/>
           <w:szCs w:val="24"/>
         </w:rPr>
-        <w:t>Data2: Accuracy 71%, using LinearSVC (C=5)</w:t>
+        <w:t xml:space="preserve">Used </w:t>
+      </w:r>
+      <w:r>
+        <w:rPr>
+          <w:rFonts w:asciiTheme="majorHAnsi" w:hAnsiTheme="majorHAnsi" w:cstheme="majorHAnsi"/>
+          <w:b/>
+          <w:sz w:val="24"/>
+          <w:szCs w:val="24"/>
+        </w:rPr>
+        <w:t xml:space="preserve">NLTK </w:t>
+      </w:r>
+      <w:r>
+        <w:rPr>
+          <w:rFonts w:asciiTheme="majorHAnsi" w:hAnsiTheme="majorHAnsi" w:cstheme="majorHAnsi"/>
+          <w:b/>
+          <w:sz w:val="24"/>
+          <w:szCs w:val="24"/>
+        </w:rPr>
+        <w:t>POS</w:t>
+      </w:r>
+      <w:r>
+        <w:rPr>
+          <w:rFonts w:asciiTheme="majorHAnsi" w:hAnsiTheme="majorHAnsi" w:cstheme="majorHAnsi"/>
+          <w:b/>
+          <w:sz w:val="24"/>
+          <w:szCs w:val="24"/>
+        </w:rPr>
+        <w:t>-</w:t>
+      </w:r>
+      <w:r>
+        <w:rPr>
+          <w:rFonts w:asciiTheme="majorHAnsi" w:hAnsiTheme="majorHAnsi" w:cstheme="majorHAnsi"/>
+          <w:b/>
+          <w:sz w:val="24"/>
+          <w:szCs w:val="24"/>
+        </w:rPr>
+        <w:t>Tagger</w:t>
+      </w:r>
+      <w:r>
+        <w:rPr>
+          <w:rFonts w:asciiTheme="majorHAnsi" w:hAnsiTheme="majorHAnsi" w:cstheme="majorHAnsi"/>
+          <w:b/>
+          <w:sz w:val="24"/>
+          <w:szCs w:val="24"/>
+        </w:rPr>
+        <w:t xml:space="preserve"> </w:t>
+      </w:r>
+      <w:r>
+        <w:rPr>
+          <w:rFonts w:asciiTheme="majorHAnsi" w:hAnsiTheme="majorHAnsi" w:cstheme="majorHAnsi"/>
+          <w:sz w:val="24"/>
+          <w:szCs w:val="24"/>
+        </w:rPr>
+        <w:t>and</w:t>
+      </w:r>
+      <w:r>
+        <w:rPr>
+          <w:rFonts w:asciiTheme="majorHAnsi" w:hAnsiTheme="majorHAnsi" w:cstheme="majorHAnsi"/>
+          <w:b/>
+          <w:sz w:val="24"/>
+          <w:szCs w:val="24"/>
+        </w:rPr>
+        <w:t xml:space="preserve"> </w:t>
+      </w:r>
+      <w:proofErr w:type="spellStart"/>
+      <w:r>
+        <w:rPr>
+          <w:rFonts w:asciiTheme="majorHAnsi" w:hAnsiTheme="majorHAnsi" w:cstheme="majorHAnsi"/>
+          <w:b/>
+          <w:sz w:val="24"/>
+          <w:szCs w:val="24"/>
+        </w:rPr>
+        <w:t>L</w:t>
+      </w:r>
+      <w:r>
+        <w:rPr>
+          <w:rFonts w:asciiTheme="majorHAnsi" w:hAnsiTheme="majorHAnsi" w:cstheme="majorHAnsi"/>
+          <w:b/>
+          <w:sz w:val="24"/>
+          <w:szCs w:val="24"/>
+        </w:rPr>
+        <w:t>emmatizer</w:t>
+      </w:r>
+      <w:proofErr w:type="spellEnd"/>
+    </w:p>
+    <w:p>
+      <w:pPr>
+        <w:pStyle w:val="ListParagraph"/>
+        <w:numPr>
+          <w:ilvl w:val="0"/>
+          <w:numId w:val="3"/>
+        </w:numPr>
+        <w:rPr>
+          <w:rFonts w:asciiTheme="majorHAnsi" w:hAnsiTheme="majorHAnsi" w:cstheme="majorHAnsi"/>
+          <w:sz w:val="24"/>
+          <w:szCs w:val="24"/>
+        </w:rPr>
+      </w:pPr>
+      <w:r>
+        <w:rPr>
+          <w:rFonts w:asciiTheme="majorHAnsi" w:hAnsiTheme="majorHAnsi" w:cstheme="majorHAnsi"/>
+          <w:sz w:val="24"/>
+          <w:szCs w:val="24"/>
+        </w:rPr>
+        <w:t>Results</w:t>
+      </w:r>
+      <w:r>
+        <w:rPr>
+          <w:rFonts w:asciiTheme="majorHAnsi" w:hAnsiTheme="majorHAnsi" w:cstheme="majorHAnsi"/>
+          <w:sz w:val="24"/>
+          <w:szCs w:val="24"/>
+        </w:rPr>
+        <w:t xml:space="preserve"> (data 1 vs 2)</w:t>
+      </w:r>
+      <w:r>
+        <w:rPr>
+          <w:rFonts w:asciiTheme="majorHAnsi" w:hAnsiTheme="majorHAnsi" w:cstheme="majorHAnsi"/>
+          <w:sz w:val="24"/>
+          <w:szCs w:val="24"/>
+        </w:rPr>
+        <w:t>:</w:t>
+      </w:r>
+    </w:p>
+    <w:p>
+      <w:pPr>
+        <w:pStyle w:val="ListParagraph"/>
+        <w:numPr>
+          <w:ilvl w:val="1"/>
+          <w:numId w:val="3"/>
+        </w:numPr>
+        <w:rPr>
+          <w:rFonts w:asciiTheme="majorHAnsi" w:hAnsiTheme="majorHAnsi" w:cstheme="majorHAnsi"/>
+          <w:sz w:val="24"/>
+          <w:szCs w:val="24"/>
+        </w:rPr>
+      </w:pPr>
+      <w:r>
+        <w:rPr>
+          <w:rFonts w:asciiTheme="majorHAnsi" w:hAnsiTheme="majorHAnsi" w:cstheme="majorHAnsi"/>
+          <w:sz w:val="24"/>
+          <w:szCs w:val="24"/>
+        </w:rPr>
+        <w:t xml:space="preserve">Data1: </w:t>
+      </w:r>
+      <w:r>
+        <w:rPr>
+          <w:rFonts w:asciiTheme="majorHAnsi" w:hAnsiTheme="majorHAnsi" w:cstheme="majorHAnsi"/>
+          <w:b/>
+          <w:sz w:val="24"/>
+          <w:szCs w:val="24"/>
+        </w:rPr>
+        <w:t xml:space="preserve">Accuracy 74%, using </w:t>
+      </w:r>
+      <w:proofErr w:type="spellStart"/>
+      <w:r>
+        <w:rPr>
+          <w:rFonts w:asciiTheme="majorHAnsi" w:hAnsiTheme="majorHAnsi" w:cstheme="majorHAnsi"/>
+          <w:b/>
+          <w:sz w:val="24"/>
+          <w:szCs w:val="24"/>
+        </w:rPr>
+        <w:t>LinearSVC</w:t>
+      </w:r>
+      <w:proofErr w:type="spellEnd"/>
+      <w:r>
+        <w:rPr>
+          <w:rFonts w:asciiTheme="majorHAnsi" w:hAnsiTheme="majorHAnsi" w:cstheme="majorHAnsi"/>
+          <w:sz w:val="24"/>
+          <w:szCs w:val="24"/>
+        </w:rPr>
+        <w:t xml:space="preserve"> and </w:t>
+      </w:r>
+      <w:proofErr w:type="spellStart"/>
+      <w:r>
+        <w:rPr>
+          <w:rFonts w:asciiTheme="majorHAnsi" w:hAnsiTheme="majorHAnsi" w:cstheme="majorHAnsi"/>
+          <w:sz w:val="24"/>
+          <w:szCs w:val="24"/>
+        </w:rPr>
+        <w:t>BernoulliNB</w:t>
+      </w:r>
+      <w:proofErr w:type="spellEnd"/>
+      <w:r>
+        <w:rPr>
+          <w:rFonts w:asciiTheme="majorHAnsi" w:hAnsiTheme="majorHAnsi" w:cstheme="majorHAnsi"/>
+          <w:sz w:val="24"/>
+          <w:szCs w:val="24"/>
+        </w:rPr>
+        <w:t>.</w:t>
       </w:r>
     </w:p>
     <w:p>
@@ -3635,10 +4065,10 @@
           <w:noProof/>
         </w:rPr>
         <w:drawing>
-          <wp:inline distT="0" distB="0" distL="0" distR="0" wp14:anchorId="3173D77B" wp14:editId="441E5343">
-            <wp:extent cx="6417399" cy="1737360"/>
-            <wp:effectExtent l="0" t="0" r="2540" b="0"/>
-            <wp:docPr id="17" name="Picture 17"/>
+          <wp:inline distT="0" distB="0" distL="0" distR="0" wp14:anchorId="4FB2E4A0" wp14:editId="1CF9AD23">
+            <wp:extent cx="6362565" cy="1706880"/>
+            <wp:effectExtent l="0" t="0" r="635" b="7620"/>
+            <wp:docPr id="16" name="Picture 16"/>
             <wp:cNvGraphicFramePr>
               <a:graphicFrameLocks xmlns:a="http://schemas.openxmlformats.org/drawingml/2006/main" noChangeAspect="1"/>
             </wp:cNvGraphicFramePr>
@@ -3658,6 +4088,112 @@
                   <pic:spPr>
                     <a:xfrm>
                       <a:off x="0" y="0"/>
+                      <a:ext cx="6443647" cy="1728632"/>
+                    </a:xfrm>
+                    <a:prstGeom prst="rect">
+                      <a:avLst/>
+                    </a:prstGeom>
+                  </pic:spPr>
+                </pic:pic>
+              </a:graphicData>
+            </a:graphic>
+          </wp:inline>
+        </w:drawing>
+      </w:r>
+      <w:r>
+        <w:rPr>
+          <w:rFonts w:asciiTheme="majorHAnsi" w:hAnsiTheme="majorHAnsi" w:cstheme="majorHAnsi"/>
+          <w:sz w:val="24"/>
+          <w:szCs w:val="24"/>
+        </w:rPr>
+        <w:t xml:space="preserve"> </w:t>
+      </w:r>
+      <w:r>
+        <w:rPr>
+          <w:rFonts w:asciiTheme="majorHAnsi" w:hAnsiTheme="majorHAnsi" w:cstheme="majorHAnsi"/>
+          <w:sz w:val="24"/>
+          <w:szCs w:val="24"/>
+        </w:rPr>
+        <w:br/>
+      </w:r>
+    </w:p>
+    <w:p>
+      <w:pPr>
+        <w:pStyle w:val="ListParagraph"/>
+        <w:numPr>
+          <w:ilvl w:val="1"/>
+          <w:numId w:val="3"/>
+        </w:numPr>
+        <w:rPr>
+          <w:rFonts w:asciiTheme="majorHAnsi" w:hAnsiTheme="majorHAnsi" w:cstheme="majorHAnsi"/>
+          <w:sz w:val="24"/>
+          <w:szCs w:val="24"/>
+        </w:rPr>
+      </w:pPr>
+      <w:r>
+        <w:rPr>
+          <w:rFonts w:asciiTheme="majorHAnsi" w:hAnsiTheme="majorHAnsi" w:cstheme="majorHAnsi"/>
+          <w:sz w:val="24"/>
+          <w:szCs w:val="24"/>
+        </w:rPr>
+        <w:t xml:space="preserve">Data2: Accuracy 71%, using </w:t>
+      </w:r>
+      <w:proofErr w:type="spellStart"/>
+      <w:r>
+        <w:rPr>
+          <w:rFonts w:asciiTheme="majorHAnsi" w:hAnsiTheme="majorHAnsi" w:cstheme="majorHAnsi"/>
+          <w:sz w:val="24"/>
+          <w:szCs w:val="24"/>
+        </w:rPr>
+        <w:t>LinearSVC</w:t>
+      </w:r>
+      <w:proofErr w:type="spellEnd"/>
+      <w:r>
+        <w:rPr>
+          <w:rFonts w:asciiTheme="majorHAnsi" w:hAnsiTheme="majorHAnsi" w:cstheme="majorHAnsi"/>
+          <w:sz w:val="24"/>
+          <w:szCs w:val="24"/>
+        </w:rPr>
+        <w:t xml:space="preserve"> (C=5)</w:t>
+      </w:r>
+    </w:p>
+    <w:p>
+      <w:pPr>
+        <w:rPr>
+          <w:rFonts w:asciiTheme="majorHAnsi" w:hAnsiTheme="majorHAnsi" w:cstheme="majorHAnsi"/>
+          <w:sz w:val="24"/>
+          <w:szCs w:val="24"/>
+        </w:rPr>
+      </w:pPr>
+      <w:r>
+        <w:rPr>
+          <w:noProof/>
+        </w:rPr>
+        <w:lastRenderedPageBreak/>
+        <w:drawing>
+          <wp:inline distT="0" distB="0" distL="0" distR="0" wp14:anchorId="3173D77B" wp14:editId="441E5343">
+            <wp:extent cx="6417399" cy="1737360"/>
+            <wp:effectExtent l="0" t="0" r="2540" b="0"/>
+            <wp:docPr id="17" name="Picture 17"/>
+            <wp:cNvGraphicFramePr>
+              <a:graphicFrameLocks xmlns:a="http://schemas.openxmlformats.org/drawingml/2006/main" noChangeAspect="1"/>
+            </wp:cNvGraphicFramePr>
+            <a:graphic xmlns:a="http://schemas.openxmlformats.org/drawingml/2006/main">
+              <a:graphicData uri="http://schemas.openxmlformats.org/drawingml/2006/picture">
+                <pic:pic xmlns:pic="http://schemas.openxmlformats.org/drawingml/2006/picture">
+                  <pic:nvPicPr>
+                    <pic:cNvPr id="1" name=""/>
+                    <pic:cNvPicPr/>
+                  </pic:nvPicPr>
+                  <pic:blipFill>
+                    <a:blip r:embed="rId21"/>
+                    <a:stretch>
+                      <a:fillRect/>
+                    </a:stretch>
+                  </pic:blipFill>
+                  <pic:spPr>
+                    <a:xfrm>
+                      <a:off x="0" y="0"/>
                       <a:ext cx="6433445" cy="1741704"/>
                     </a:xfrm>
                     <a:prstGeom prst="rect">
@@ -3726,12 +4262,14 @@
       <w:r>
         <w:t xml:space="preserve">, where the goal is to improve the features using other NLP techniques, like assigning aspect-proximity weights to important terms, identifying negative terms, using </w:t>
       </w:r>
+      <w:proofErr w:type="spellStart"/>
       <w:r>
         <w:rPr>
           <w:b/>
         </w:rPr>
         <w:t>WordToVec</w:t>
       </w:r>
+      <w:proofErr w:type="spellEnd"/>
       <w:r>
         <w:t xml:space="preserve"> embeddings to extract contextual information, and training </w:t>
       </w:r>
@@ -3767,7 +4305,7 @@
           <w:numId w:val="4"/>
         </w:numPr>
       </w:pPr>
-      <w:hyperlink r:id="rId21" w:history="1">
+      <w:hyperlink r:id="rId22" w:history="1">
         <w:r>
           <w:rPr>
             <w:rStyle w:val="Hyperlink"/>
@@ -3784,7 +4322,7 @@
           <w:numId w:val="4"/>
         </w:numPr>
       </w:pPr>
-      <w:hyperlink r:id="rId22" w:history="1">
+      <w:hyperlink r:id="rId23" w:history="1">
         <w:r>
           <w:rPr>
             <w:rStyle w:val="Hyperlink"/>
@@ -3801,7 +4339,7 @@
           <w:numId w:val="4"/>
         </w:numPr>
       </w:pPr>
-      <w:hyperlink r:id="rId23" w:history="1">
+      <w:hyperlink r:id="rId24" w:history="1">
         <w:r>
           <w:rPr>
             <w:rStyle w:val="Hyperlink"/>
@@ -3818,7 +4356,7 @@
           <w:numId w:val="4"/>
         </w:numPr>
       </w:pPr>
-      <w:hyperlink r:id="rId24" w:history="1">
+      <w:hyperlink r:id="rId25" w:history="1">
         <w:r>
           <w:rPr>
             <w:rStyle w:val="Hyperlink"/>
@@ -3835,7 +4373,7 @@
           <w:numId w:val="4"/>
         </w:numPr>
       </w:pPr>
-      <w:hyperlink r:id="rId25" w:history="1">
+      <w:hyperlink r:id="rId26" w:history="1">
         <w:r>
           <w:rPr>
             <w:rStyle w:val="Hyperlink"/>

</xml_diff>